<commit_message>
fix some typos and prepare demo
</commit_message>
<xml_diff>
--- a/doc/signal-processing-project.docx
+++ b/doc/signal-processing-project.docx
@@ -833,53 +833,20 @@
             <w:sz w:val="28"/>
             <w:szCs w:val="28"/>
           </w:rPr>
-          <m:t>wa</m:t>
+          <m:t>wav</m:t>
         </m:r>
-        <m:sSub>
-          <m:sSubPr>
-            <m:ctrlPr>
-              <w:rPr>
-                <w:rFonts w:ascii="Cambria Math" w:hAnsi="Cambria Math" w:cs="Times New Roman"/>
-                <w:i/>
-                <w:sz w:val="28"/>
-                <w:szCs w:val="28"/>
-              </w:rPr>
-            </m:ctrlPr>
-          </m:sSubPr>
-          <m:e>
-            <m:r>
-              <m:rPr>
-                <m:sty m:val="p"/>
-              </m:rPr>
-              <w:rPr>
-                <w:rFonts w:ascii="Cambria Math" w:hAnsi="Cambria Math" w:cs="Times New Roman"/>
-                <w:sz w:val="28"/>
-                <w:szCs w:val="28"/>
-              </w:rPr>
-              <m:t>v</m:t>
-            </m:r>
-            <m:ctrlPr>
-              <w:rPr>
-                <w:rFonts w:ascii="Cambria Math" w:hAnsi="Cambria Math" w:cs="Times New Roman"/>
-                <w:sz w:val="28"/>
-                <w:szCs w:val="28"/>
-              </w:rPr>
-            </m:ctrlPr>
-          </m:e>
-          <m:sub>
-            <m:r>
-              <m:rPr>
-                <m:sty m:val="p"/>
-              </m:rPr>
-              <w:rPr>
-                <w:rFonts w:ascii="Cambria Math" w:hAnsi="Cambria Math" w:cs="Times New Roman"/>
-                <w:sz w:val="28"/>
-                <w:szCs w:val="28"/>
-              </w:rPr>
-              <m:t>d</m:t>
-            </m:r>
-          </m:sub>
-        </m:sSub>
+        <m:r>
+          <m:rPr>
+            <m:lit/>
+            <m:sty m:val="p"/>
+          </m:rPr>
+          <w:rPr>
+            <w:rFonts w:ascii="Cambria Math" w:hAnsi="Cambria Math" w:cs="Times New Roman"/>
+            <w:sz w:val="28"/>
+            <w:szCs w:val="28"/>
+          </w:rPr>
+          <m:t>_</m:t>
+        </m:r>
         <m:r>
           <m:rPr>
             <m:sty m:val="p"/>
@@ -889,53 +856,20 @@
             <w:sz w:val="28"/>
             <w:szCs w:val="28"/>
           </w:rPr>
-          <m:t>at</m:t>
+          <m:t>data</m:t>
         </m:r>
-        <m:sSub>
-          <m:sSubPr>
-            <m:ctrlPr>
-              <w:rPr>
-                <w:rFonts w:ascii="Cambria Math" w:hAnsi="Cambria Math" w:cs="Times New Roman"/>
-                <w:i/>
-                <w:sz w:val="28"/>
-                <w:szCs w:val="28"/>
-              </w:rPr>
-            </m:ctrlPr>
-          </m:sSubPr>
-          <m:e>
-            <m:r>
-              <m:rPr>
-                <m:sty m:val="p"/>
-              </m:rPr>
-              <w:rPr>
-                <w:rFonts w:ascii="Cambria Math" w:hAnsi="Cambria Math" w:cs="Times New Roman"/>
-                <w:sz w:val="28"/>
-                <w:szCs w:val="28"/>
-              </w:rPr>
-              <m:t>a</m:t>
-            </m:r>
-            <m:ctrlPr>
-              <w:rPr>
-                <w:rFonts w:ascii="Cambria Math" w:hAnsi="Cambria Math" w:cs="Times New Roman"/>
-                <w:sz w:val="28"/>
-                <w:szCs w:val="28"/>
-              </w:rPr>
-            </m:ctrlPr>
-          </m:e>
-          <m:sub>
-            <m:r>
-              <m:rPr>
-                <m:sty m:val="p"/>
-              </m:rPr>
-              <w:rPr>
-                <w:rFonts w:ascii="Cambria Math" w:hAnsi="Cambria Math" w:cs="Times New Roman"/>
-                <w:sz w:val="28"/>
-                <w:szCs w:val="28"/>
-              </w:rPr>
-              <m:t>l</m:t>
-            </m:r>
-          </m:sub>
-        </m:sSub>
+        <m:r>
+          <m:rPr>
+            <m:lit/>
+            <m:sty m:val="p"/>
+          </m:rPr>
+          <w:rPr>
+            <w:rFonts w:ascii="Cambria Math" w:hAnsi="Cambria Math" w:cs="Times New Roman"/>
+            <w:sz w:val="28"/>
+            <w:szCs w:val="28"/>
+          </w:rPr>
+          <m:t>_</m:t>
+        </m:r>
         <m:r>
           <m:rPr>
             <m:sty m:val="p"/>
@@ -945,7 +879,7 @@
             <w:sz w:val="28"/>
             <w:szCs w:val="28"/>
           </w:rPr>
-          <m:t>ength</m:t>
+          <m:t>length</m:t>
         </m:r>
         <m:r>
           <w:rPr>
@@ -964,61 +898,8 @@
             <w:sz w:val="28"/>
             <w:szCs w:val="28"/>
           </w:rPr>
-          <m:t>⋅</m:t>
+          <m:t xml:space="preserve"> ⋅</m:t>
         </m:r>
-        <m:r>
-          <w:rPr>
-            <w:rFonts w:ascii="Cambria Math" w:hAnsi="Cambria Math" w:cs="Times New Roman"/>
-            <w:sz w:val="28"/>
-            <w:szCs w:val="28"/>
-          </w:rPr>
-          <m:t>n</m:t>
-        </m:r>
-        <m:sSub>
-          <m:sSubPr>
-            <m:ctrlPr>
-              <w:rPr>
-                <w:rFonts w:ascii="Cambria Math" w:hAnsi="Cambria Math" w:cs="Times New Roman"/>
-                <w:i/>
-                <w:sz w:val="28"/>
-                <w:szCs w:val="28"/>
-              </w:rPr>
-            </m:ctrlPr>
-          </m:sSubPr>
-          <m:e>
-            <m:r>
-              <m:rPr>
-                <m:sty m:val="p"/>
-              </m:rPr>
-              <w:rPr>
-                <w:rFonts w:ascii="Cambria Math" w:hAnsi="Cambria Math" w:cs="Times New Roman"/>
-                <w:sz w:val="28"/>
-                <w:szCs w:val="28"/>
-              </w:rPr>
-              <m:t>um</m:t>
-            </m:r>
-            <m:ctrlPr>
-              <w:rPr>
-                <w:rFonts w:ascii="Cambria Math" w:hAnsi="Cambria Math" w:cs="Times New Roman"/>
-                <w:sz w:val="28"/>
-                <w:szCs w:val="28"/>
-              </w:rPr>
-            </m:ctrlPr>
-          </m:e>
-          <m:sub>
-            <m:r>
-              <m:rPr>
-                <m:sty m:val="p"/>
-              </m:rPr>
-              <w:rPr>
-                <w:rFonts w:ascii="Cambria Math" w:hAnsi="Cambria Math" w:cs="Times New Roman"/>
-                <w:sz w:val="28"/>
-                <w:szCs w:val="28"/>
-              </w:rPr>
-              <m:t>s</m:t>
-            </m:r>
-          </m:sub>
-        </m:sSub>
         <m:r>
           <m:rPr>
             <m:sty m:val="p"/>
@@ -1028,7 +909,30 @@
             <w:sz w:val="28"/>
             <w:szCs w:val="28"/>
           </w:rPr>
-          <m:t>amples</m:t>
+          <m:t>num</m:t>
+        </m:r>
+        <m:r>
+          <m:rPr>
+            <m:lit/>
+            <m:sty m:val="p"/>
+          </m:rPr>
+          <w:rPr>
+            <w:rFonts w:ascii="Cambria Math" w:hAnsi="Cambria Math" w:cs="Times New Roman"/>
+            <w:sz w:val="28"/>
+            <w:szCs w:val="28"/>
+          </w:rPr>
+          <m:t>_</m:t>
+        </m:r>
+        <m:r>
+          <m:rPr>
+            <m:sty m:val="p"/>
+          </m:rPr>
+          <w:rPr>
+            <w:rFonts w:ascii="Cambria Math" w:hAnsi="Cambria Math" w:cs="Times New Roman"/>
+            <w:sz w:val="28"/>
+            <w:szCs w:val="28"/>
+          </w:rPr>
+          <m:t>samples</m:t>
         </m:r>
       </m:oMath>
       <w:r>
@@ -1057,53 +961,20 @@
             <w:sz w:val="28"/>
             <w:szCs w:val="28"/>
           </w:rPr>
-          <m:t>wa</m:t>
+          <m:t>wav</m:t>
         </m:r>
-        <m:sSub>
-          <m:sSubPr>
-            <m:ctrlPr>
-              <w:rPr>
-                <w:rFonts w:ascii="Cambria Math" w:hAnsi="Cambria Math" w:cs="Times New Roman"/>
-                <w:i/>
-                <w:sz w:val="28"/>
-                <w:szCs w:val="28"/>
-              </w:rPr>
-            </m:ctrlPr>
-          </m:sSubPr>
-          <m:e>
-            <m:r>
-              <m:rPr>
-                <m:sty m:val="p"/>
-              </m:rPr>
-              <w:rPr>
-                <w:rFonts w:ascii="Cambria Math" w:hAnsi="Cambria Math" w:cs="Times New Roman"/>
-                <w:sz w:val="28"/>
-                <w:szCs w:val="28"/>
-              </w:rPr>
-              <m:t>v</m:t>
-            </m:r>
-            <m:ctrlPr>
-              <w:rPr>
-                <w:rFonts w:ascii="Cambria Math" w:hAnsi="Cambria Math" w:cs="Times New Roman"/>
-                <w:sz w:val="28"/>
-                <w:szCs w:val="28"/>
-              </w:rPr>
-            </m:ctrlPr>
-          </m:e>
-          <m:sub>
-            <m:r>
-              <m:rPr>
-                <m:sty m:val="p"/>
-              </m:rPr>
-              <w:rPr>
-                <w:rFonts w:ascii="Cambria Math" w:hAnsi="Cambria Math" w:cs="Times New Roman"/>
-                <w:sz w:val="28"/>
-                <w:szCs w:val="28"/>
-              </w:rPr>
-              <m:t>d</m:t>
-            </m:r>
-          </m:sub>
-        </m:sSub>
+        <m:r>
+          <m:rPr>
+            <m:lit/>
+            <m:sty m:val="p"/>
+          </m:rPr>
+          <w:rPr>
+            <w:rFonts w:ascii="Cambria Math" w:hAnsi="Cambria Math" w:cs="Times New Roman"/>
+            <w:sz w:val="28"/>
+            <w:szCs w:val="28"/>
+          </w:rPr>
+          <m:t>_</m:t>
+        </m:r>
         <m:r>
           <m:rPr>
             <m:sty m:val="p"/>
@@ -1113,53 +984,20 @@
             <w:sz w:val="28"/>
             <w:szCs w:val="28"/>
           </w:rPr>
-          <m:t>at</m:t>
+          <m:t>data</m:t>
         </m:r>
-        <m:sSub>
-          <m:sSubPr>
-            <m:ctrlPr>
-              <w:rPr>
-                <w:rFonts w:ascii="Cambria Math" w:hAnsi="Cambria Math" w:cs="Times New Roman"/>
-                <w:i/>
-                <w:sz w:val="28"/>
-                <w:szCs w:val="28"/>
-              </w:rPr>
-            </m:ctrlPr>
-          </m:sSubPr>
-          <m:e>
-            <m:r>
-              <m:rPr>
-                <m:sty m:val="p"/>
-              </m:rPr>
-              <w:rPr>
-                <w:rFonts w:ascii="Cambria Math" w:hAnsi="Cambria Math" w:cs="Times New Roman"/>
-                <w:sz w:val="28"/>
-                <w:szCs w:val="28"/>
-              </w:rPr>
-              <m:t>a</m:t>
-            </m:r>
-            <m:ctrlPr>
-              <w:rPr>
-                <w:rFonts w:ascii="Cambria Math" w:hAnsi="Cambria Math" w:cs="Times New Roman"/>
-                <w:sz w:val="28"/>
-                <w:szCs w:val="28"/>
-              </w:rPr>
-            </m:ctrlPr>
-          </m:e>
-          <m:sub>
-            <m:r>
-              <m:rPr>
-                <m:sty m:val="p"/>
-              </m:rPr>
-              <w:rPr>
-                <w:rFonts w:ascii="Cambria Math" w:hAnsi="Cambria Math" w:cs="Times New Roman"/>
-                <w:sz w:val="28"/>
-                <w:szCs w:val="28"/>
-              </w:rPr>
-              <m:t>l</m:t>
-            </m:r>
-          </m:sub>
-        </m:sSub>
+        <m:r>
+          <m:rPr>
+            <m:lit/>
+            <m:sty m:val="p"/>
+          </m:rPr>
+          <w:rPr>
+            <w:rFonts w:ascii="Cambria Math" w:hAnsi="Cambria Math" w:cs="Times New Roman"/>
+            <w:sz w:val="28"/>
+            <w:szCs w:val="28"/>
+          </w:rPr>
+          <m:t>_</m:t>
+        </m:r>
         <m:r>
           <m:rPr>
             <m:sty m:val="p"/>
@@ -1169,7 +1007,7 @@
             <w:sz w:val="28"/>
             <w:szCs w:val="28"/>
           </w:rPr>
-          <m:t>ength</m:t>
+          <m:t>length</m:t>
         </m:r>
         <m:r>
           <w:rPr>
@@ -1188,53 +1026,20 @@
             <w:sz w:val="28"/>
             <w:szCs w:val="28"/>
           </w:rPr>
-          <m:t>nu</m:t>
+          <m:t>num</m:t>
         </m:r>
-        <m:sSub>
-          <m:sSubPr>
-            <m:ctrlPr>
-              <w:rPr>
-                <w:rFonts w:ascii="Cambria Math" w:hAnsi="Cambria Math" w:cs="Times New Roman"/>
-                <w:i/>
-                <w:sz w:val="28"/>
-                <w:szCs w:val="28"/>
-              </w:rPr>
-            </m:ctrlPr>
-          </m:sSubPr>
-          <m:e>
-            <m:r>
-              <m:rPr>
-                <m:sty m:val="p"/>
-              </m:rPr>
-              <w:rPr>
-                <w:rFonts w:ascii="Cambria Math" w:hAnsi="Cambria Math" w:cs="Times New Roman"/>
-                <w:sz w:val="28"/>
-                <w:szCs w:val="28"/>
-              </w:rPr>
-              <m:t>m</m:t>
-            </m:r>
-            <m:ctrlPr>
-              <w:rPr>
-                <w:rFonts w:ascii="Cambria Math" w:hAnsi="Cambria Math" w:cs="Times New Roman"/>
-                <w:sz w:val="28"/>
-                <w:szCs w:val="28"/>
-              </w:rPr>
-            </m:ctrlPr>
-          </m:e>
-          <m:sub>
-            <m:r>
-              <m:rPr>
-                <m:sty m:val="p"/>
-              </m:rPr>
-              <w:rPr>
-                <w:rFonts w:ascii="Cambria Math" w:hAnsi="Cambria Math" w:cs="Times New Roman"/>
-                <w:sz w:val="28"/>
-                <w:szCs w:val="28"/>
-              </w:rPr>
-              <m:t>c</m:t>
-            </m:r>
-          </m:sub>
-        </m:sSub>
+        <m:r>
+          <m:rPr>
+            <m:lit/>
+            <m:sty m:val="p"/>
+          </m:rPr>
+          <w:rPr>
+            <w:rFonts w:ascii="Cambria Math" w:hAnsi="Cambria Math" w:cs="Times New Roman"/>
+            <w:sz w:val="28"/>
+            <w:szCs w:val="28"/>
+          </w:rPr>
+          <m:t>_</m:t>
+        </m:r>
         <m:r>
           <m:rPr>
             <m:sty m:val="p"/>
@@ -1244,7 +1049,7 @@
             <w:sz w:val="28"/>
             <w:szCs w:val="28"/>
           </w:rPr>
-          <m:t>hannels</m:t>
+          <m:t>channels</m:t>
         </m:r>
         <m:r>
           <w:rPr>
@@ -1271,63 +1076,26 @@
             <w:sz w:val="28"/>
             <w:szCs w:val="28"/>
           </w:rPr>
-          <m:t>n</m:t>
+          <m:t>num</m:t>
         </m:r>
-        <m:sSub>
-          <m:sSubPr>
-            <m:ctrlPr>
-              <w:rPr>
-                <w:rFonts w:ascii="Cambria Math" w:hAnsi="Cambria Math" w:cs="Times New Roman"/>
-                <w:i/>
-                <w:sz w:val="28"/>
-                <w:szCs w:val="28"/>
-              </w:rPr>
-            </m:ctrlPr>
-          </m:sSubPr>
-          <m:e>
-            <m:r>
-              <m:rPr>
-                <m:sty m:val="p"/>
-              </m:rPr>
-              <w:rPr>
-                <w:rFonts w:ascii="Cambria Math" w:hAnsi="Cambria Math" w:cs="Times New Roman"/>
-                <w:sz w:val="28"/>
-                <w:szCs w:val="28"/>
-              </w:rPr>
-              <m:t>um</m:t>
-            </m:r>
-            <m:ctrlPr>
-              <w:rPr>
-                <w:rFonts w:ascii="Cambria Math" w:hAnsi="Cambria Math" w:cs="Times New Roman"/>
-                <w:sz w:val="28"/>
-                <w:szCs w:val="28"/>
-              </w:rPr>
-            </m:ctrlPr>
-          </m:e>
-          <m:sub>
-            <m:r>
-              <m:rPr>
-                <m:sty m:val="p"/>
-              </m:rPr>
-              <w:rPr>
-                <w:rFonts w:ascii="Cambria Math" w:hAnsi="Cambria Math" w:cs="Times New Roman"/>
-                <w:sz w:val="28"/>
-                <w:szCs w:val="28"/>
-              </w:rPr>
-              <m:t>s</m:t>
-            </m:r>
-          </m:sub>
-        </m:sSub>
         <m:r>
           <m:rPr>
-            <m:sty m:val="p"/>
+            <m:lit/>
           </m:rPr>
           <w:rPr>
             <w:rFonts w:ascii="Cambria Math" w:hAnsi="Cambria Math" w:cs="Times New Roman"/>
             <w:sz w:val="28"/>
             <w:szCs w:val="28"/>
           </w:rPr>
-          <m:t>amples</m:t>
+          <m:t>_</m:t>
+        </m:r>
+        <m:r>
+          <w:rPr>
+            <w:rFonts w:ascii="Cambria Math" w:hAnsi="Cambria Math" w:cs="Times New Roman"/>
+            <w:sz w:val="28"/>
+            <w:szCs w:val="28"/>
+          </w:rPr>
+          <m:t>samples</m:t>
         </m:r>
       </m:oMath>
       <w:r>
@@ -1373,6 +1141,8 @@
         </w:rPr>
         <w:t xml:space="preserve"> </w:t>
       </w:r>
+      <w:bookmarkStart w:id="0" w:name="_GoBack"/>
+      <w:bookmarkEnd w:id="0"/>
     </w:p>
     <w:p>
       <w:pPr>
@@ -1724,15 +1494,7 @@
             <w:sz w:val="28"/>
             <w:szCs w:val="28"/>
           </w:rPr>
-          <m:t>height</m:t>
-        </m:r>
-        <m:r>
-          <w:rPr>
-            <w:rFonts w:ascii="Cambria Math" w:eastAsiaTheme="minorEastAsia" w:hAnsi="Cambria Math" w:cs="Times New Roman"/>
-            <w:sz w:val="28"/>
-            <w:szCs w:val="28"/>
-          </w:rPr>
-          <m:t> </m:t>
+          <m:t>height </m:t>
         </m:r>
         <m:r>
           <m:rPr>
@@ -3769,14 +3531,7 @@
                   <w:rFonts w:ascii="Cambria Math" w:hAnsi="Cambria Math" w:cs="Times New Roman"/>
                   <w:sz w:val="28"/>
                 </w:rPr>
-                <m:t>cha</m:t>
-              </m:r>
-              <m:r>
-                <w:rPr>
-                  <w:rFonts w:ascii="Cambria Math" w:hAnsi="Cambria Math" w:cs="Times New Roman"/>
-                  <w:sz w:val="28"/>
-                </w:rPr>
-                <m:t>r</m:t>
+                <m:t>char</m:t>
               </m:r>
               <m:r>
                 <m:rPr>
@@ -3793,14 +3548,7 @@
                   <w:rFonts w:ascii="Cambria Math" w:hAnsi="Cambria Math" w:cs="Times New Roman"/>
                   <w:sz w:val="28"/>
                 </w:rPr>
-                <m:t>count</m:t>
-              </m:r>
-              <m:r>
-                <w:rPr>
-                  <w:rFonts w:ascii="Cambria Math" w:hAnsi="Cambria Math" w:cs="Times New Roman"/>
-                  <w:sz w:val="28"/>
-                </w:rPr>
-                <m:t>+32</m:t>
+                <m:t>count+32</m:t>
               </m:r>
               <m:ctrlPr>
                 <w:rPr>
@@ -4516,8 +4264,6 @@
           <w:szCs w:val="22"/>
         </w:rPr>
       </w:pPr>
-      <w:bookmarkStart w:id="0" w:name="_GoBack"/>
-      <w:bookmarkEnd w:id="0"/>
     </w:p>
     <w:p>
       <w:pPr>

</xml_diff>